<commit_message>
Created 4 experiment modes, and 4 separate jars
</commit_message>
<xml_diff>
--- a/Consent for Participation in HRI Research.docx
+++ b/Consent for Participation in HRI Research.docx
@@ -181,6 +181,8 @@
         </w:rPr>
         <w:t>.</w:t>
       </w:r>
+      <w:bookmarkStart w:id="0" w:name="_GoBack"/>
+      <w:bookmarkEnd w:id="0"/>
     </w:p>
     <w:p>
       <w:pPr>
@@ -449,20 +451,56 @@
           <w:rFonts w:cs="Arial"/>
           <w:spacing w:val="-2"/>
         </w:rPr>
-        <w:t xml:space="preserve">You have the right to ask questions about this research study and to have those questions answered before, during or after the research.  If you have any further questions about the study, at </w:t>
-      </w:r>
-      <w:r>
-        <w:rPr>
-          <w:rFonts w:cs="Arial"/>
-        </w:rPr>
-        <w:t>any</w:t>
-      </w:r>
-      <w:r>
-        <w:rPr>
-          <w:rFonts w:cs="Arial"/>
-          <w:spacing w:val="-2"/>
-        </w:rPr>
-        <w:t xml:space="preserve"> time feel free to contact </w:t>
+        <w:t>I understand I</w:t>
+      </w:r>
+      <w:r>
+        <w:rPr>
+          <w:rFonts w:cs="Arial"/>
+          <w:spacing w:val="-2"/>
+        </w:rPr>
+        <w:t xml:space="preserve"> have the right to ask questions about this research study and to have those questions answered.  If </w:t>
+      </w:r>
+      <w:r>
+        <w:rPr>
+          <w:rFonts w:cs="Arial"/>
+          <w:spacing w:val="-2"/>
+        </w:rPr>
+        <w:t>I</w:t>
+      </w:r>
+      <w:r>
+        <w:rPr>
+          <w:rFonts w:cs="Arial"/>
+          <w:spacing w:val="-2"/>
+        </w:rPr>
+        <w:t xml:space="preserve"> have any further questions about the study</w:t>
+      </w:r>
+      <w:r>
+        <w:rPr>
+          <w:rFonts w:cs="Arial"/>
+          <w:spacing w:val="-2"/>
+        </w:rPr>
+        <w:t>,</w:t>
+      </w:r>
+      <w:r>
+        <w:rPr>
+          <w:rFonts w:cs="Arial"/>
+          <w:spacing w:val="-2"/>
+        </w:rPr>
+        <w:t xml:space="preserve"> </w:t>
+      </w:r>
+      <w:r>
+        <w:rPr>
+          <w:rFonts w:cs="Arial"/>
+          <w:spacing w:val="-2"/>
+        </w:rPr>
+        <w:t>I may</w:t>
+      </w:r>
+      <w:r>
+        <w:rPr>
+          <w:rFonts w:cs="Arial"/>
+          <w:spacing w:val="-2"/>
+        </w:rPr>
+        <w:t xml:space="preserve"> contact </w:t>
       </w:r>
       <w:proofErr w:type="spellStart"/>
       <w:r>
@@ -543,8 +581,6 @@
         </w:rPr>
         <w:t>7. I have read and understand the explanation provided to me, and I voluntarily agree to participate in this study.</w:t>
       </w:r>
-      <w:bookmarkStart w:id="0" w:name="_GoBack"/>
-      <w:bookmarkEnd w:id="0"/>
     </w:p>
     <w:sectPr>
       <w:pgSz w:w="12240" w:h="15840"/>

</xml_diff>